<commit_message>
Actualizacion, marco teorico, diagramas y sistema de batalla
#189 #102 #101
</commit_message>
<xml_diff>
--- a/Documentacion/3. Diseño/Diseño.docx
+++ b/Documentacion/3. Diseño/Diseño.docx
@@ -47,9 +47,7 @@
     </w:p>
     <w:p>
       <w:pPr>
-        <w:pStyle w:val="Ttulo3"/>
-        <w:rPr>
-          <w:color w:val="2F5496" w:themeColor="accent1" w:themeShade="BF"/>
+        <w:rPr>
           <w:lang w:val="es-CO"/>
         </w:rPr>
       </w:pPr>
@@ -59,9 +57,9 @@
         </w:rPr>
         <w:drawing>
           <wp:inline distT="0" distB="0" distL="0" distR="0">
-            <wp:extent cx="6410325" cy="2752652"/>
+            <wp:extent cx="6153150" cy="4343401"/>
             <wp:effectExtent l="0" t="0" r="0" b="0"/>
-            <wp:docPr id="1" name="Imagen 1" descr="C:\Users\Alien\AppData\Local\Microsoft\Windows\INetCache\Content.Word\1. Diagrama de infraestructura.png"/>
+            <wp:docPr id="7" name="Imagen 7" descr="C:\Users\Alien\AppData\Local\Microsoft\Windows\INetCache\Content.Word\Diagrama de despliegue.png"/>
             <wp:cNvGraphicFramePr>
               <a:graphicFrameLocks xmlns:a="http://schemas.openxmlformats.org/drawingml/2006/main" noChangeAspect="1"/>
             </wp:cNvGraphicFramePr>
@@ -69,13 +67,13 @@
               <a:graphicData uri="http://schemas.openxmlformats.org/drawingml/2006/picture">
                 <pic:pic xmlns:pic="http://schemas.openxmlformats.org/drawingml/2006/picture">
                   <pic:nvPicPr>
-                    <pic:cNvPr id="0" name="Picture 1" descr="C:\Users\Alien\AppData\Local\Microsoft\Windows\INetCache\Content.Word\1. Diagrama de infraestructura.png"/>
+                    <pic:cNvPr id="0" name="Picture 3" descr="C:\Users\Alien\AppData\Local\Microsoft\Windows\INetCache\Content.Word\Diagrama de despliegue.png"/>
                     <pic:cNvPicPr>
                       <a:picLocks noChangeAspect="1" noChangeArrowheads="1"/>
                     </pic:cNvPicPr>
                   </pic:nvPicPr>
                   <pic:blipFill>
-                    <a:blip r:embed="rId4">
+                    <a:blip r:embed="rId4" cstate="print">
                       <a:extLst>
                         <a:ext uri="{28A0092B-C50C-407E-A947-70E740481C1C}">
                           <a14:useLocalDpi xmlns:a14="http://schemas.microsoft.com/office/drawing/2010/main" val="0"/>
@@ -90,7 +88,7 @@
                   <pic:spPr bwMode="auto">
                     <a:xfrm>
                       <a:off x="0" y="0"/>
-                      <a:ext cx="6422388" cy="2757832"/>
+                      <a:ext cx="6157758" cy="4346654"/>
                     </a:xfrm>
                     <a:prstGeom prst="rect">
                       <a:avLst/>
@@ -106,10 +104,20 @@
           </wp:inline>
         </w:drawing>
       </w:r>
-      <w:r>
-        <w:rPr>
-          <w:lang w:val="es-CO"/>
-        </w:rPr>
+    </w:p>
+    <w:p>
+      <w:pPr>
+        <w:pStyle w:val="Ttulo3"/>
+        <w:rPr>
+          <w:color w:val="2F5496" w:themeColor="accent1" w:themeShade="BF"/>
+          <w:lang w:val="es-CO"/>
+        </w:rPr>
+      </w:pPr>
+      <w:r>
+        <w:rPr>
+          <w:lang w:val="es-CO"/>
+        </w:rPr>
+        <w:lastRenderedPageBreak/>
         <w:t>Diagrama de capas</w:t>
       </w:r>
     </w:p>
@@ -132,37 +140,25 @@
         </w:rPr>
         <w:tab/>
       </w:r>
+      <w:bookmarkStart w:id="0" w:name="_GoBack"/>
+      <w:bookmarkEnd w:id="0"/>
     </w:p>
     <w:p>
       <w:pPr>
         <w:pStyle w:val="Ttulo3"/>
         <w:rPr>
-          <w:color w:val="2F5496" w:themeColor="accent1" w:themeShade="BF"/>
-          <w:lang w:val="es-CO"/>
-        </w:rPr>
-      </w:pPr>
-      <w:r>
-        <w:rPr>
-          <w:lang w:val="es-CO"/>
-        </w:rPr>
-        <w:t xml:space="preserve">Diagrama de </w:t>
-      </w:r>
-      <w:r>
-        <w:rPr>
-          <w:lang w:val="es-CO"/>
-        </w:rPr>
-        <w:t>componentes</w:t>
-      </w:r>
-      <w:r>
-        <w:rPr>
-          <w:lang w:val="es-CO"/>
-        </w:rPr>
-        <w:t xml:space="preserve"> </w:t>
-      </w:r>
-    </w:p>
-    <w:p>
-      <w:pPr>
-        <w:pStyle w:val="Ttulo3"/>
+          <w:lang w:val="es-CO"/>
+        </w:rPr>
+      </w:pPr>
+      <w:r>
+        <w:rPr>
+          <w:lang w:val="es-CO"/>
+        </w:rPr>
+        <w:t xml:space="preserve">Diagrama de componentes </w:t>
+      </w:r>
+    </w:p>
+    <w:p>
+      <w:pPr>
         <w:rPr>
           <w:lang w:val="es-CO"/>
         </w:rPr>
@@ -171,12 +167,11 @@
         <w:rPr>
           <w:noProof/>
         </w:rPr>
-        <w:lastRenderedPageBreak/>
         <w:drawing>
           <wp:inline distT="0" distB="0" distL="0" distR="0">
-            <wp:extent cx="6172200" cy="4780280"/>
-            <wp:effectExtent l="0" t="0" r="0" b="1270"/>
-            <wp:docPr id="2" name="Imagen 2" descr="C:\Users\Alien\AppData\Local\Microsoft\Windows\INetCache\Content.Word\3. Diagrama de componentes.png"/>
+            <wp:extent cx="6296025" cy="6181725"/>
+            <wp:effectExtent l="0" t="0" r="9525" b="9525"/>
+            <wp:docPr id="6" name="Imagen 6" descr="C:\Users\Alien\AppData\Local\Microsoft\Windows\INetCache\Content.Word\Diagrama de componentes.png"/>
             <wp:cNvGraphicFramePr>
               <a:graphicFrameLocks xmlns:a="http://schemas.openxmlformats.org/drawingml/2006/main" noChangeAspect="1"/>
             </wp:cNvGraphicFramePr>
@@ -184,13 +179,13 @@
               <a:graphicData uri="http://schemas.openxmlformats.org/drawingml/2006/picture">
                 <pic:pic xmlns:pic="http://schemas.openxmlformats.org/drawingml/2006/picture">
                   <pic:nvPicPr>
-                    <pic:cNvPr id="0" name="Picture 3" descr="C:\Users\Alien\AppData\Local\Microsoft\Windows\INetCache\Content.Word\3. Diagrama de componentes.png"/>
+                    <pic:cNvPr id="0" name="Picture 1" descr="C:\Users\Alien\AppData\Local\Microsoft\Windows\INetCache\Content.Word\Diagrama de componentes.png"/>
                     <pic:cNvPicPr>
                       <a:picLocks noChangeAspect="1" noChangeArrowheads="1"/>
                     </pic:cNvPicPr>
                   </pic:nvPicPr>
                   <pic:blipFill>
-                    <a:blip r:embed="rId5" cstate="print">
+                    <a:blip r:embed="rId5">
                       <a:extLst>
                         <a:ext uri="{28A0092B-C50C-407E-A947-70E740481C1C}">
                           <a14:useLocalDpi xmlns:a14="http://schemas.microsoft.com/office/drawing/2010/main" val="0"/>
@@ -205,7 +200,7 @@
                   <pic:spPr bwMode="auto">
                     <a:xfrm>
                       <a:off x="0" y="0"/>
-                      <a:ext cx="6172201" cy="4780281"/>
+                      <a:ext cx="6296025" cy="6181725"/>
                     </a:xfrm>
                     <a:prstGeom prst="rect">
                       <a:avLst/>
@@ -221,65 +216,71 @@
           </wp:inline>
         </w:drawing>
       </w:r>
+    </w:p>
+    <w:p>
+      <w:pPr>
+        <w:rPr>
+          <w:lang w:val="es-CO"/>
+        </w:rPr>
+      </w:pPr>
+    </w:p>
+    <w:p>
+      <w:pPr>
+        <w:pStyle w:val="Ttulo3"/>
+      </w:pPr>
       <w:r>
         <w:rPr>
           <w:lang w:val="es-CO"/>
         </w:rPr>
         <w:t>Diagrama de conectores</w:t>
       </w:r>
-    </w:p>
-    <w:p>
-      <w:pPr>
-        <w:rPr>
-          <w:lang w:val="es-CO"/>
-        </w:rPr>
-      </w:pPr>
-    </w:p>
+      <w:r>
+        <w:rPr>
+          <w:lang w:val="es-CO"/>
+        </w:rPr>
+        <w:t>, d</w:t>
+      </w:r>
+      <w:r>
+        <w:rPr>
+          <w:lang w:val="es-CO"/>
+        </w:rPr>
+        <w:t>iagrama de interfaces (</w:t>
+      </w:r>
+      <w:r>
+        <w:t>protocolos-</w:t>
+      </w:r>
+      <w:proofErr w:type="spellStart"/>
+      <w:r>
+        <w:t>Tivadis</w:t>
+      </w:r>
+      <w:proofErr w:type="spellEnd"/>
+      <w:r>
+        <w:t>)</w:t>
+      </w:r>
+    </w:p>
+    <w:p/>
     <w:p>
       <w:pPr>
         <w:pStyle w:val="Ttulo3"/>
-      </w:pPr>
-      <w:r>
-        <w:rPr>
-          <w:lang w:val="es-CO"/>
-        </w:rPr>
-        <w:t>Diagrama de interfaces (</w:t>
-      </w:r>
-      <w:r>
-        <w:t>protocolos-</w:t>
+        <w:rPr>
+          <w:lang w:val="es-CO"/>
+        </w:rPr>
+      </w:pPr>
+      <w:bookmarkStart w:id="1" w:name="_Toc480662251"/>
+      <w:r>
+        <w:rPr>
+          <w:lang w:val="es-CO"/>
+        </w:rPr>
+        <w:t xml:space="preserve">De las Herramientas y </w:t>
       </w:r>
       <w:proofErr w:type="spellStart"/>
       <w:r>
-        <w:t>Tivadis</w:t>
-      </w:r>
-      <w:proofErr w:type="spellEnd"/>
-      <w:r>
-        <w:t>)</w:t>
-      </w:r>
-    </w:p>
-    <w:p/>
-    <w:p>
-      <w:pPr>
-        <w:pStyle w:val="Ttulo3"/>
-        <w:rPr>
-          <w:lang w:val="es-CO"/>
-        </w:rPr>
-      </w:pPr>
-      <w:bookmarkStart w:id="0" w:name="_Toc480662251"/>
-      <w:r>
-        <w:rPr>
-          <w:lang w:val="es-CO"/>
-        </w:rPr>
-        <w:t xml:space="preserve">De las Herramientas y </w:t>
-      </w:r>
-      <w:proofErr w:type="spellStart"/>
-      <w:r>
         <w:rPr>
           <w:lang w:val="es-CO"/>
         </w:rPr>
         <w:t>frameworks</w:t>
       </w:r>
-      <w:bookmarkEnd w:id="0"/>
+      <w:bookmarkEnd w:id="1"/>
       <w:proofErr w:type="spellEnd"/>
     </w:p>
     <w:p>
@@ -793,10 +794,7 @@
         <w:t>Explicación</w:t>
       </w:r>
     </w:p>
-    <w:p>
-      <w:bookmarkStart w:id="1" w:name="_GoBack"/>
-      <w:bookmarkEnd w:id="1"/>
-    </w:p>
+    <w:p/>
     <w:p>
       <w:pPr>
         <w:pStyle w:val="Ttulo3"/>

</xml_diff>